<commit_message>
Updated GENDER extraction scripts
</commit_message>
<xml_diff>
--- a/Questionnaires/Baringo_gendered_enterprise_selection_interview_guide.docx
+++ b/Questionnaires/Baringo_gendered_enterprise_selection_interview_guide.docx
@@ -33,13 +33,7 @@
         <w:t xml:space="preserve">We are undertaking a consultative process to better understand how agricultural enterprise selection at your county incorporate gender considerations, climate smart practices and support for women led enterprises. </w:t>
       </w:r>
       <w:r>
-        <w:t>This interview aims to identify, how enter</w:t>
-      </w:r>
-      <w:r>
-        <w:t>prise selection has been conducted at the county level. how gender norms shape gender roles across the various agricultural value chain, critical barriers, opportunities, and policy gaps that affect the inclusion of women, youth, and marginalized groups in</w:t>
-      </w:r>
-      <w:r>
-        <w:t xml:space="preserve"> agricultural value chains, particularly in the face of climate change.</w:t>
+        <w:t>This interview aims to identify, how enterprise selection has been conducted at the county level. how gender norms shape gender roles across the various agricultural value chain, critical barriers, opportunities, and policy gaps that affect the inclusion of women, youth, and marginalized groups in agricultural value chains, particularly in the face of climate change.</w:t>
       </w:r>
       <w:r>
         <w:rPr>
@@ -60,19 +54,7 @@
         <w:rPr>
           <w:rFonts w:ascii="Times New Roman" w:eastAsia="Times New Roman" w:hAnsi="Times New Roman" w:cs="Times New Roman"/>
         </w:rPr>
-        <w:t>This exercise is intended to support counties i</w:t>
-      </w:r>
-      <w:r>
-        <w:rPr>
-          <w:rFonts w:ascii="Times New Roman" w:eastAsia="Times New Roman" w:hAnsi="Times New Roman" w:cs="Times New Roman"/>
-        </w:rPr>
-        <w:t>n documenting enterprise performance, community preferences, and contributions to climate-smart agriculture (CSA) strategies. Your insights will help us navigate these specific objectives, inform investment priorities, and shape inclusive policies. We welc</w:t>
-      </w:r>
-      <w:r>
-        <w:rPr>
-          <w:rFonts w:ascii="Times New Roman" w:eastAsia="Times New Roman" w:hAnsi="Times New Roman" w:cs="Times New Roman"/>
-        </w:rPr>
-        <w:t>ome your guidance and local context as we align our efforts with the evolving needs of your county. Your responses will be used solely to inform evidence-based programming and policy recommendations.</w:t>
+        <w:t>This exercise is intended to support counties in documenting enterprise performance, community preferences, and contributions to climate-smart agriculture (CSA) strategies. Your insights will help us navigate these specific objectives, inform investment priorities, and shape inclusive policies. We welcome your guidance and local context as we align our efforts with the evolving needs of your county. Your responses will be used solely to inform evidence-based programming and policy recommendations.</w:t>
       </w:r>
     </w:p>
     <w:p>
@@ -116,13 +98,7 @@
         <w:rPr>
           <w:rFonts w:ascii="Times New Roman" w:eastAsia="Times New Roman" w:hAnsi="Times New Roman" w:cs="Times New Roman"/>
         </w:rPr>
-        <w:t>How was t</w:t>
-      </w:r>
-      <w:r>
-        <w:rPr>
-          <w:rFonts w:ascii="Times New Roman" w:eastAsia="Times New Roman" w:hAnsi="Times New Roman" w:cs="Times New Roman"/>
-        </w:rPr>
-        <w:t>he selection of agricultural and livestock enterprises conducted in your county, and what criteria guided this process?</w:t>
+        <w:t>How was the selection of agricultural and livestock enterprises conducted in your county, and what criteria guided this process?</w:t>
       </w:r>
     </w:p>
     <w:p>
@@ -185,16 +161,28 @@
           <w:sz w:val="22"/>
           <w:szCs w:val="22"/>
         </w:rPr>
-        <w:t>Millet and sorghum - women d</w:t>
-      </w:r>
-      <w:r>
+        <w:t>Millet and sorghum - women dominated</w:t>
+      </w:r>
+    </w:p>
+    <w:p>
+      <w:pPr>
+        <w:spacing w:before="280" w:after="0" w:line="276" w:lineRule="auto"/>
+        <w:ind w:left="720"/>
         <w:rPr>
           <w:rFonts w:ascii="Times New Roman" w:eastAsia="Times New Roman" w:hAnsi="Times New Roman" w:cs="Times New Roman"/>
           <w:b/>
           <w:sz w:val="22"/>
           <w:szCs w:val="22"/>
         </w:rPr>
-        <w:t>ominated</w:t>
+      </w:pPr>
+      <w:r>
+        <w:rPr>
+          <w:rFonts w:ascii="Times New Roman" w:eastAsia="Times New Roman" w:hAnsi="Times New Roman" w:cs="Times New Roman"/>
+          <w:b/>
+          <w:sz w:val="22"/>
+          <w:szCs w:val="22"/>
+        </w:rPr>
+        <w:t xml:space="preserve">Coffee farming and cereals production  - male dominated </w:t>
       </w:r>
     </w:p>
     <w:p>
@@ -208,27 +196,6 @@
           <w:szCs w:val="22"/>
         </w:rPr>
       </w:pPr>
-      <w:r>
-        <w:rPr>
-          <w:rFonts w:ascii="Times New Roman" w:eastAsia="Times New Roman" w:hAnsi="Times New Roman" w:cs="Times New Roman"/>
-          <w:b/>
-          <w:sz w:val="22"/>
-          <w:szCs w:val="22"/>
-        </w:rPr>
-        <w:t xml:space="preserve">Coffee farming and cereals production  - male dominated </w:t>
-      </w:r>
-    </w:p>
-    <w:p>
-      <w:pPr>
-        <w:spacing w:before="280" w:after="0" w:line="276" w:lineRule="auto"/>
-        <w:ind w:left="720"/>
-        <w:rPr>
-          <w:rFonts w:ascii="Times New Roman" w:eastAsia="Times New Roman" w:hAnsi="Times New Roman" w:cs="Times New Roman"/>
-          <w:b/>
-          <w:sz w:val="22"/>
-          <w:szCs w:val="22"/>
-        </w:rPr>
-      </w:pPr>
     </w:p>
     <w:p>
       <w:pPr>
@@ -288,13 +255,7 @@
         <w:rPr>
           <w:rFonts w:ascii="Times New Roman" w:eastAsia="Times New Roman" w:hAnsi="Times New Roman" w:cs="Times New Roman"/>
         </w:rPr>
-        <w:t xml:space="preserve"> strategies</w:t>
-      </w:r>
-      <w:r>
-        <w:rPr>
-          <w:rFonts w:ascii="Times New Roman" w:eastAsia="Times New Roman" w:hAnsi="Times New Roman" w:cs="Times New Roman"/>
-        </w:rPr>
-        <w:t xml:space="preserve"> in place , </w:t>
+        <w:t xml:space="preserve"> strategies in place , </w:t>
       </w:r>
     </w:p>
     <w:p>
@@ -503,14 +464,7 @@
           <w:rFonts w:ascii="Times New Roman" w:eastAsia="Times New Roman" w:hAnsi="Times New Roman" w:cs="Times New Roman"/>
           <w:b/>
         </w:rPr>
-        <w:t>Youth - Tr</w:t>
-      </w:r>
-      <w:r>
-        <w:rPr>
-          <w:rFonts w:ascii="Times New Roman" w:eastAsia="Times New Roman" w:hAnsi="Times New Roman" w:cs="Times New Roman"/>
-          <w:b/>
-        </w:rPr>
-        <w:t>ee nurseries, passion farming</w:t>
+        <w:t>Youth - Tree nurseries, passion farming</w:t>
       </w:r>
     </w:p>
     <w:p>
@@ -594,13 +548,7 @@
         <w:rPr>
           <w:rFonts w:ascii="Times New Roman" w:eastAsia="Times New Roman" w:hAnsi="Times New Roman" w:cs="Times New Roman"/>
         </w:rPr>
-        <w:t xml:space="preserve"> agricultural enterpris</w:t>
-      </w:r>
-      <w:r>
-        <w:rPr>
-          <w:rFonts w:ascii="Times New Roman" w:eastAsia="Times New Roman" w:hAnsi="Times New Roman" w:cs="Times New Roman"/>
-        </w:rPr>
-        <w:t>es are women currently involved in?</w:t>
+        <w:t xml:space="preserve"> agricultural enterprises are women currently involved in?</w:t>
       </w:r>
     </w:p>
     <w:p>
@@ -765,14 +713,7 @@
           <w:rFonts w:ascii="Times New Roman" w:eastAsia="Times New Roman" w:hAnsi="Times New Roman" w:cs="Times New Roman"/>
           <w:b/>
         </w:rPr>
-        <w:t>Ease of</w:t>
-      </w:r>
-      <w:r>
-        <w:rPr>
-          <w:rFonts w:ascii="Times New Roman" w:eastAsia="Times New Roman" w:hAnsi="Times New Roman" w:cs="Times New Roman"/>
-          <w:b/>
-        </w:rPr>
-        <w:t xml:space="preserve"> management and Cultural norms</w:t>
+        <w:t>Ease of management and Cultural norms</w:t>
       </w:r>
     </w:p>
     <w:p>
@@ -851,13 +792,7 @@
         <w:rPr>
           <w:b/>
         </w:rPr>
-        <w:t>Social barriers - GBV, limited involvement in decision making a</w:t>
-      </w:r>
-      <w:r>
-        <w:rPr>
-          <w:b/>
-        </w:rPr>
-        <w:t>t household level, limited land control, rigid traditional gender roles, trust by men.</w:t>
+        <w:t>Social barriers - GBV, limited involvement in decision making at household level, limited land control, rigid traditional gender roles, trust by men.</w:t>
       </w:r>
     </w:p>
     <w:p>
@@ -932,14 +867,7 @@
           <w:rFonts w:ascii="Times New Roman" w:eastAsia="Times New Roman" w:hAnsi="Times New Roman" w:cs="Times New Roman"/>
           <w:color w:val="000000"/>
         </w:rPr>
-        <w:t xml:space="preserve"> for each enterprise selected probe for the </w:t>
-      </w:r>
-      <w:r>
-        <w:rPr>
-          <w:rFonts w:ascii="Times New Roman" w:eastAsia="Times New Roman" w:hAnsi="Times New Roman" w:cs="Times New Roman"/>
-          <w:color w:val="000000"/>
-        </w:rPr>
-        <w:t>gender roles across the value chain and reasons why?</w:t>
+        <w:t xml:space="preserve"> for each enterprise selected probe for the gender roles across the value chain and reasons why?</w:t>
       </w:r>
     </w:p>
     <w:p>
@@ -1033,13 +961,7 @@
         <w:rPr>
           <w:rFonts w:ascii="Times New Roman" w:eastAsia="Times New Roman" w:hAnsi="Times New Roman" w:cs="Times New Roman"/>
         </w:rPr>
-        <w:t>What  barriers (social cultural economic) prevent women fr</w:t>
-      </w:r>
-      <w:r>
-        <w:rPr>
-          <w:rFonts w:ascii="Times New Roman" w:eastAsia="Times New Roman" w:hAnsi="Times New Roman" w:cs="Times New Roman"/>
-        </w:rPr>
-        <w:t>om expanding their roles in these enterprises?</w:t>
+        <w:t>What  barriers (social cultural economic) prevent women from expanding their roles in these enterprises?</w:t>
       </w:r>
     </w:p>
     <w:p>
@@ -1146,14 +1068,7 @@
           <w:rFonts w:ascii="Times New Roman" w:eastAsia="Times New Roman" w:hAnsi="Times New Roman" w:cs="Times New Roman"/>
           <w:b/>
         </w:rPr>
-        <w:t xml:space="preserve"> enterpris</w:t>
-      </w:r>
-      <w:r>
-        <w:rPr>
-          <w:rFonts w:ascii="Times New Roman" w:eastAsia="Times New Roman" w:hAnsi="Times New Roman" w:cs="Times New Roman"/>
-          <w:b/>
-        </w:rPr>
-        <w:t>e.</w:t>
+        <w:t xml:space="preserve"> enterprise.</w:t>
       </w:r>
     </w:p>
     <w:p>
@@ -1327,13 +1242,7 @@
           <w:rFonts w:ascii="Times New Roman" w:eastAsia="Times New Roman" w:hAnsi="Times New Roman" w:cs="Times New Roman"/>
         </w:rPr>
         <w:lastRenderedPageBreak/>
-        <w:t>What are some exampl</w:t>
-      </w:r>
-      <w:r>
-        <w:rPr>
-          <w:rFonts w:ascii="Times New Roman" w:eastAsia="Times New Roman" w:hAnsi="Times New Roman" w:cs="Times New Roman"/>
-        </w:rPr>
-        <w:t>es of new enterprises that have emerged as a direct response to climate challenges, and how are they distributed across different gender or age groups?</w:t>
+        <w:t>What are some examples of new enterprises that have emerged as a direct response to climate challenges, and how are they distributed across different gender or age groups?</w:t>
       </w:r>
     </w:p>
     <w:p>
@@ -1415,17 +1324,7 @@
           <w:sz w:val="27"/>
           <w:szCs w:val="27"/>
         </w:rPr>
-        <w:t>5.Access to Re</w:t>
-      </w:r>
-      <w:r>
-        <w:rPr>
-          <w:rFonts w:ascii="Times New Roman" w:eastAsia="Times New Roman" w:hAnsi="Times New Roman" w:cs="Times New Roman"/>
-          <w:b/>
-          <w:color w:val="0000FF"/>
-          <w:sz w:val="27"/>
-          <w:szCs w:val="27"/>
-        </w:rPr>
-        <w:t>sources and Digital Tools</w:t>
+        <w:t>5.Access to Resources and Digital Tools</w:t>
       </w:r>
     </w:p>
     <w:p>
@@ -1575,14 +1474,7 @@
           <w:rFonts w:ascii="Times New Roman" w:eastAsia="Times New Roman" w:hAnsi="Times New Roman" w:cs="Times New Roman"/>
           <w:color w:val="000000"/>
         </w:rPr>
-        <w:t>Access to training a</w:t>
-      </w:r>
-      <w:r>
-        <w:rPr>
-          <w:rFonts w:ascii="Times New Roman" w:eastAsia="Times New Roman" w:hAnsi="Times New Roman" w:cs="Times New Roman"/>
-          <w:color w:val="000000"/>
-        </w:rPr>
-        <w:t>nd knowledge/extension;</w:t>
+        <w:t>Access to training and knowledge/extension;</w:t>
       </w:r>
       <w:r>
         <w:rPr>
@@ -1705,14 +1597,7 @@
           <w:rFonts w:ascii="Times New Roman" w:eastAsia="Times New Roman" w:hAnsi="Times New Roman" w:cs="Times New Roman"/>
           <w:b/>
         </w:rPr>
-        <w:t xml:space="preserve">largely </w:t>
-      </w:r>
-      <w:r>
-        <w:rPr>
-          <w:rFonts w:ascii="Times New Roman" w:eastAsia="Times New Roman" w:hAnsi="Times New Roman" w:cs="Times New Roman"/>
-          <w:b/>
-        </w:rPr>
-        <w:t>access due to digital content.</w:t>
+        <w:t>largely access due to digital content.</w:t>
       </w:r>
     </w:p>
     <w:p>
@@ -1790,14 +1675,7 @@
           <w:rFonts w:ascii="Times New Roman" w:eastAsia="Times New Roman" w:hAnsi="Times New Roman" w:cs="Times New Roman"/>
           <w:b/>
         </w:rPr>
-        <w:t>low digital literac</w:t>
-      </w:r>
-      <w:r>
-        <w:rPr>
-          <w:rFonts w:ascii="Times New Roman" w:eastAsia="Times New Roman" w:hAnsi="Times New Roman" w:cs="Times New Roman"/>
-          <w:b/>
-        </w:rPr>
-        <w:t>y skills</w:t>
+        <w:t>low digital literacy skills</w:t>
       </w:r>
     </w:p>
     <w:p>
@@ -2156,591 +2034,6 @@
         </w:rPr>
       </w:pPr>
     </w:p>
-    <w:tbl>
-      <w:tblPr>
-        <w:tblStyle w:val="a"/>
-        <w:tblW w:w="8306" w:type="dxa"/>
-        <w:tblInd w:w="720" w:type="dxa"/>
-        <w:tblBorders>
-          <w:top w:val="single" w:sz="8" w:space="0" w:color="000000"/>
-          <w:left w:val="single" w:sz="8" w:space="0" w:color="000000"/>
-          <w:bottom w:val="single" w:sz="8" w:space="0" w:color="000000"/>
-          <w:right w:val="single" w:sz="8" w:space="0" w:color="000000"/>
-          <w:insideH w:val="single" w:sz="8" w:space="0" w:color="000000"/>
-          <w:insideV w:val="single" w:sz="8" w:space="0" w:color="000000"/>
-        </w:tblBorders>
-        <w:tblLayout w:type="fixed"/>
-        <w:tblLook w:val="0600" w:firstRow="0" w:lastRow="0" w:firstColumn="0" w:lastColumn="0" w:noHBand="1" w:noVBand="1"/>
-      </w:tblPr>
-      <w:tblGrid>
-        <w:gridCol w:w="4153"/>
-        <w:gridCol w:w="4153"/>
-      </w:tblGrid>
-      <w:tr>
-        <w:tc>
-          <w:tcPr>
-            <w:tcW w:w="4153" w:type="dxa"/>
-            <w:shd w:val="clear" w:color="auto" w:fill="auto"/>
-            <w:tcMar>
-              <w:top w:w="100" w:type="dxa"/>
-              <w:left w:w="100" w:type="dxa"/>
-              <w:bottom w:w="100" w:type="dxa"/>
-              <w:right w:w="100" w:type="dxa"/>
-            </w:tcMar>
-          </w:tcPr>
-          <w:p>
-            <w:pPr>
-              <w:widowControl w:val="0"/>
-              <w:pBdr>
-                <w:top w:val="nil"/>
-                <w:left w:val="nil"/>
-                <w:bottom w:val="nil"/>
-                <w:right w:val="nil"/>
-                <w:between w:val="nil"/>
-              </w:pBdr>
-              <w:spacing w:after="0" w:line="240" w:lineRule="auto"/>
-              <w:rPr>
-                <w:rFonts w:ascii="Times New Roman" w:eastAsia="Times New Roman" w:hAnsi="Times New Roman" w:cs="Times New Roman"/>
-                <w:b/>
-              </w:rPr>
-            </w:pPr>
-            <w:r>
-              <w:rPr>
-                <w:rFonts w:ascii="Times New Roman" w:eastAsia="Times New Roman" w:hAnsi="Times New Roman" w:cs="Times New Roman"/>
-                <w:b/>
-              </w:rPr>
-              <w:t>value chain(product)</w:t>
-            </w:r>
-          </w:p>
-        </w:tc>
-        <w:tc>
-          <w:tcPr>
-            <w:tcW w:w="4153" w:type="dxa"/>
-            <w:shd w:val="clear" w:color="auto" w:fill="auto"/>
-            <w:tcMar>
-              <w:top w:w="100" w:type="dxa"/>
-              <w:left w:w="100" w:type="dxa"/>
-              <w:bottom w:w="100" w:type="dxa"/>
-              <w:right w:w="100" w:type="dxa"/>
-            </w:tcMar>
-          </w:tcPr>
-          <w:p>
-            <w:pPr>
-              <w:widowControl w:val="0"/>
-              <w:pBdr>
-                <w:top w:val="nil"/>
-                <w:left w:val="nil"/>
-                <w:bottom w:val="nil"/>
-                <w:right w:val="nil"/>
-                <w:between w:val="nil"/>
-              </w:pBdr>
-              <w:spacing w:after="0" w:line="240" w:lineRule="auto"/>
-              <w:rPr>
-                <w:rFonts w:ascii="Times New Roman" w:eastAsia="Times New Roman" w:hAnsi="Times New Roman" w:cs="Times New Roman"/>
-                <w:b/>
-              </w:rPr>
-            </w:pPr>
-            <w:r>
-              <w:rPr>
-                <w:rFonts w:ascii="Times New Roman" w:eastAsia="Times New Roman" w:hAnsi="Times New Roman" w:cs="Times New Roman"/>
-                <w:b/>
-              </w:rPr>
-              <w:t>market demand</w:t>
-            </w:r>
-          </w:p>
-        </w:tc>
-      </w:tr>
-      <w:tr>
-        <w:tc>
-          <w:tcPr>
-            <w:tcW w:w="4153" w:type="dxa"/>
-            <w:shd w:val="clear" w:color="auto" w:fill="auto"/>
-            <w:tcMar>
-              <w:top w:w="100" w:type="dxa"/>
-              <w:left w:w="100" w:type="dxa"/>
-              <w:bottom w:w="100" w:type="dxa"/>
-              <w:right w:w="100" w:type="dxa"/>
-            </w:tcMar>
-          </w:tcPr>
-          <w:p>
-            <w:pPr>
-              <w:widowControl w:val="0"/>
-              <w:pBdr>
-                <w:top w:val="nil"/>
-                <w:left w:val="nil"/>
-                <w:bottom w:val="nil"/>
-                <w:right w:val="nil"/>
-                <w:between w:val="nil"/>
-              </w:pBdr>
-              <w:spacing w:after="0" w:line="240" w:lineRule="auto"/>
-              <w:rPr>
-                <w:rFonts w:ascii="Times New Roman" w:eastAsia="Times New Roman" w:hAnsi="Times New Roman" w:cs="Times New Roman"/>
-              </w:rPr>
-            </w:pPr>
-            <w:r>
-              <w:rPr>
-                <w:rFonts w:ascii="Times New Roman" w:eastAsia="Times New Roman" w:hAnsi="Times New Roman" w:cs="Times New Roman"/>
-              </w:rPr>
-              <w:t>coffee</w:t>
-            </w:r>
-          </w:p>
-        </w:tc>
-        <w:tc>
-          <w:tcPr>
-            <w:tcW w:w="4153" w:type="dxa"/>
-            <w:shd w:val="clear" w:color="auto" w:fill="auto"/>
-            <w:tcMar>
-              <w:top w:w="100" w:type="dxa"/>
-              <w:left w:w="100" w:type="dxa"/>
-              <w:bottom w:w="100" w:type="dxa"/>
-              <w:right w:w="100" w:type="dxa"/>
-            </w:tcMar>
-          </w:tcPr>
-          <w:p>
-            <w:pPr>
-              <w:widowControl w:val="0"/>
-              <w:pBdr>
-                <w:top w:val="nil"/>
-                <w:left w:val="nil"/>
-                <w:bottom w:val="nil"/>
-                <w:right w:val="nil"/>
-                <w:between w:val="nil"/>
-              </w:pBdr>
-              <w:spacing w:after="0" w:line="240" w:lineRule="auto"/>
-              <w:rPr>
-                <w:rFonts w:ascii="Times New Roman" w:eastAsia="Times New Roman" w:hAnsi="Times New Roman" w:cs="Times New Roman"/>
-              </w:rPr>
-            </w:pPr>
-            <w:r>
-              <w:rPr>
-                <w:rFonts w:ascii="Times New Roman" w:eastAsia="Times New Roman" w:hAnsi="Times New Roman" w:cs="Times New Roman"/>
-              </w:rPr>
-              <w:t>high</w:t>
-            </w:r>
-          </w:p>
-        </w:tc>
-      </w:tr>
-      <w:tr>
-        <w:tc>
-          <w:tcPr>
-            <w:tcW w:w="4153" w:type="dxa"/>
-            <w:shd w:val="clear" w:color="auto" w:fill="auto"/>
-            <w:tcMar>
-              <w:top w:w="100" w:type="dxa"/>
-              <w:left w:w="100" w:type="dxa"/>
-              <w:bottom w:w="100" w:type="dxa"/>
-              <w:right w:w="100" w:type="dxa"/>
-            </w:tcMar>
-          </w:tcPr>
-          <w:p>
-            <w:pPr>
-              <w:widowControl w:val="0"/>
-              <w:pBdr>
-                <w:top w:val="nil"/>
-                <w:left w:val="nil"/>
-                <w:bottom w:val="nil"/>
-                <w:right w:val="nil"/>
-                <w:between w:val="nil"/>
-              </w:pBdr>
-              <w:spacing w:after="0" w:line="240" w:lineRule="auto"/>
-              <w:rPr>
-                <w:rFonts w:ascii="Times New Roman" w:eastAsia="Times New Roman" w:hAnsi="Times New Roman" w:cs="Times New Roman"/>
-              </w:rPr>
-            </w:pPr>
-            <w:r>
-              <w:rPr>
-                <w:rFonts w:ascii="Times New Roman" w:eastAsia="Times New Roman" w:hAnsi="Times New Roman" w:cs="Times New Roman"/>
-              </w:rPr>
-              <w:t xml:space="preserve">milk </w:t>
-            </w:r>
-          </w:p>
-        </w:tc>
-        <w:tc>
-          <w:tcPr>
-            <w:tcW w:w="4153" w:type="dxa"/>
-            <w:shd w:val="clear" w:color="auto" w:fill="auto"/>
-            <w:tcMar>
-              <w:top w:w="100" w:type="dxa"/>
-              <w:left w:w="100" w:type="dxa"/>
-              <w:bottom w:w="100" w:type="dxa"/>
-              <w:right w:w="100" w:type="dxa"/>
-            </w:tcMar>
-          </w:tcPr>
-          <w:p>
-            <w:pPr>
-              <w:widowControl w:val="0"/>
-              <w:pBdr>
-                <w:top w:val="nil"/>
-                <w:left w:val="nil"/>
-                <w:bottom w:val="nil"/>
-                <w:right w:val="nil"/>
-                <w:between w:val="nil"/>
-              </w:pBdr>
-              <w:spacing w:after="0" w:line="240" w:lineRule="auto"/>
-              <w:rPr>
-                <w:rFonts w:ascii="Times New Roman" w:eastAsia="Times New Roman" w:hAnsi="Times New Roman" w:cs="Times New Roman"/>
-              </w:rPr>
-            </w:pPr>
-            <w:r>
-              <w:rPr>
-                <w:rFonts w:ascii="Times New Roman" w:eastAsia="Times New Roman" w:hAnsi="Times New Roman" w:cs="Times New Roman"/>
-              </w:rPr>
-              <w:t>high</w:t>
-            </w:r>
-          </w:p>
-        </w:tc>
-      </w:tr>
-      <w:tr>
-        <w:tc>
-          <w:tcPr>
-            <w:tcW w:w="4153" w:type="dxa"/>
-            <w:shd w:val="clear" w:color="auto" w:fill="auto"/>
-            <w:tcMar>
-              <w:top w:w="100" w:type="dxa"/>
-              <w:left w:w="100" w:type="dxa"/>
-              <w:bottom w:w="100" w:type="dxa"/>
-              <w:right w:w="100" w:type="dxa"/>
-            </w:tcMar>
-          </w:tcPr>
-          <w:p>
-            <w:pPr>
-              <w:widowControl w:val="0"/>
-              <w:pBdr>
-                <w:top w:val="nil"/>
-                <w:left w:val="nil"/>
-                <w:bottom w:val="nil"/>
-                <w:right w:val="nil"/>
-                <w:between w:val="nil"/>
-              </w:pBdr>
-              <w:spacing w:after="0" w:line="240" w:lineRule="auto"/>
-              <w:rPr>
-                <w:rFonts w:ascii="Times New Roman" w:eastAsia="Times New Roman" w:hAnsi="Times New Roman" w:cs="Times New Roman"/>
-              </w:rPr>
-            </w:pPr>
-            <w:r>
-              <w:rPr>
-                <w:rFonts w:ascii="Times New Roman" w:eastAsia="Times New Roman" w:hAnsi="Times New Roman" w:cs="Times New Roman"/>
-              </w:rPr>
-              <w:t xml:space="preserve">meat </w:t>
-            </w:r>
-          </w:p>
-        </w:tc>
-        <w:tc>
-          <w:tcPr>
-            <w:tcW w:w="4153" w:type="dxa"/>
-            <w:shd w:val="clear" w:color="auto" w:fill="auto"/>
-            <w:tcMar>
-              <w:top w:w="100" w:type="dxa"/>
-              <w:left w:w="100" w:type="dxa"/>
-              <w:bottom w:w="100" w:type="dxa"/>
-              <w:right w:w="100" w:type="dxa"/>
-            </w:tcMar>
-          </w:tcPr>
-          <w:p>
-            <w:pPr>
-              <w:widowControl w:val="0"/>
-              <w:pBdr>
-                <w:top w:val="nil"/>
-                <w:left w:val="nil"/>
-                <w:bottom w:val="nil"/>
-                <w:right w:val="nil"/>
-                <w:between w:val="nil"/>
-              </w:pBdr>
-              <w:spacing w:after="0" w:line="240" w:lineRule="auto"/>
-              <w:rPr>
-                <w:rFonts w:ascii="Times New Roman" w:eastAsia="Times New Roman" w:hAnsi="Times New Roman" w:cs="Times New Roman"/>
-              </w:rPr>
-            </w:pPr>
-            <w:r>
-              <w:rPr>
-                <w:rFonts w:ascii="Times New Roman" w:eastAsia="Times New Roman" w:hAnsi="Times New Roman" w:cs="Times New Roman"/>
-              </w:rPr>
-              <w:t>high</w:t>
-            </w:r>
-          </w:p>
-        </w:tc>
-      </w:tr>
-      <w:tr>
-        <w:tc>
-          <w:tcPr>
-            <w:tcW w:w="4153" w:type="dxa"/>
-            <w:shd w:val="clear" w:color="auto" w:fill="auto"/>
-            <w:tcMar>
-              <w:top w:w="100" w:type="dxa"/>
-              <w:left w:w="100" w:type="dxa"/>
-              <w:bottom w:w="100" w:type="dxa"/>
-              <w:right w:w="100" w:type="dxa"/>
-            </w:tcMar>
-          </w:tcPr>
-          <w:p>
-            <w:pPr>
-              <w:widowControl w:val="0"/>
-              <w:pBdr>
-                <w:top w:val="nil"/>
-                <w:left w:val="nil"/>
-                <w:bottom w:val="nil"/>
-                <w:right w:val="nil"/>
-                <w:between w:val="nil"/>
-              </w:pBdr>
-              <w:spacing w:after="0" w:line="240" w:lineRule="auto"/>
-              <w:rPr>
-                <w:rFonts w:ascii="Times New Roman" w:eastAsia="Times New Roman" w:hAnsi="Times New Roman" w:cs="Times New Roman"/>
-              </w:rPr>
-            </w:pPr>
-            <w:r>
-              <w:rPr>
-                <w:rFonts w:ascii="Times New Roman" w:eastAsia="Times New Roman" w:hAnsi="Times New Roman" w:cs="Times New Roman"/>
-              </w:rPr>
-              <w:t>vegetables</w:t>
-            </w:r>
-          </w:p>
-        </w:tc>
-        <w:tc>
-          <w:tcPr>
-            <w:tcW w:w="4153" w:type="dxa"/>
-            <w:shd w:val="clear" w:color="auto" w:fill="auto"/>
-            <w:tcMar>
-              <w:top w:w="100" w:type="dxa"/>
-              <w:left w:w="100" w:type="dxa"/>
-              <w:bottom w:w="100" w:type="dxa"/>
-              <w:right w:w="100" w:type="dxa"/>
-            </w:tcMar>
-          </w:tcPr>
-          <w:p>
-            <w:pPr>
-              <w:widowControl w:val="0"/>
-              <w:pBdr>
-                <w:top w:val="nil"/>
-                <w:left w:val="nil"/>
-                <w:bottom w:val="nil"/>
-                <w:right w:val="nil"/>
-                <w:between w:val="nil"/>
-              </w:pBdr>
-              <w:spacing w:after="0" w:line="240" w:lineRule="auto"/>
-              <w:rPr>
-                <w:rFonts w:ascii="Times New Roman" w:eastAsia="Times New Roman" w:hAnsi="Times New Roman" w:cs="Times New Roman"/>
-              </w:rPr>
-            </w:pPr>
-            <w:r>
-              <w:rPr>
-                <w:rFonts w:ascii="Times New Roman" w:eastAsia="Times New Roman" w:hAnsi="Times New Roman" w:cs="Times New Roman"/>
-              </w:rPr>
-              <w:t>medium</w:t>
-            </w:r>
-          </w:p>
-        </w:tc>
-      </w:tr>
-      <w:tr>
-        <w:tc>
-          <w:tcPr>
-            <w:tcW w:w="4153" w:type="dxa"/>
-            <w:shd w:val="clear" w:color="auto" w:fill="auto"/>
-            <w:tcMar>
-              <w:top w:w="100" w:type="dxa"/>
-              <w:left w:w="100" w:type="dxa"/>
-              <w:bottom w:w="100" w:type="dxa"/>
-              <w:right w:w="100" w:type="dxa"/>
-            </w:tcMar>
-          </w:tcPr>
-          <w:p>
-            <w:pPr>
-              <w:widowControl w:val="0"/>
-              <w:pBdr>
-                <w:top w:val="nil"/>
-                <w:left w:val="nil"/>
-                <w:bottom w:val="nil"/>
-                <w:right w:val="nil"/>
-                <w:between w:val="nil"/>
-              </w:pBdr>
-              <w:spacing w:after="0" w:line="240" w:lineRule="auto"/>
-              <w:rPr>
-                <w:rFonts w:ascii="Times New Roman" w:eastAsia="Times New Roman" w:hAnsi="Times New Roman" w:cs="Times New Roman"/>
-              </w:rPr>
-            </w:pPr>
-            <w:r>
-              <w:rPr>
-                <w:rFonts w:ascii="Times New Roman" w:eastAsia="Times New Roman" w:hAnsi="Times New Roman" w:cs="Times New Roman"/>
-              </w:rPr>
-              <w:t>chicken meat</w:t>
-            </w:r>
-          </w:p>
-        </w:tc>
-        <w:tc>
-          <w:tcPr>
-            <w:tcW w:w="4153" w:type="dxa"/>
-            <w:shd w:val="clear" w:color="auto" w:fill="auto"/>
-            <w:tcMar>
-              <w:top w:w="100" w:type="dxa"/>
-              <w:left w:w="100" w:type="dxa"/>
-              <w:bottom w:w="100" w:type="dxa"/>
-              <w:right w:w="100" w:type="dxa"/>
-            </w:tcMar>
-          </w:tcPr>
-          <w:p>
-            <w:pPr>
-              <w:widowControl w:val="0"/>
-              <w:pBdr>
-                <w:top w:val="nil"/>
-                <w:left w:val="nil"/>
-                <w:bottom w:val="nil"/>
-                <w:right w:val="nil"/>
-                <w:between w:val="nil"/>
-              </w:pBdr>
-              <w:spacing w:after="0" w:line="240" w:lineRule="auto"/>
-              <w:rPr>
-                <w:rFonts w:ascii="Times New Roman" w:eastAsia="Times New Roman" w:hAnsi="Times New Roman" w:cs="Times New Roman"/>
-              </w:rPr>
-            </w:pPr>
-            <w:r>
-              <w:rPr>
-                <w:rFonts w:ascii="Times New Roman" w:eastAsia="Times New Roman" w:hAnsi="Times New Roman" w:cs="Times New Roman"/>
-              </w:rPr>
-              <w:t>low</w:t>
-            </w:r>
-          </w:p>
-        </w:tc>
-      </w:tr>
-      <w:tr>
-        <w:tc>
-          <w:tcPr>
-            <w:tcW w:w="4153" w:type="dxa"/>
-            <w:shd w:val="clear" w:color="auto" w:fill="auto"/>
-            <w:tcMar>
-              <w:top w:w="100" w:type="dxa"/>
-              <w:left w:w="100" w:type="dxa"/>
-              <w:bottom w:w="100" w:type="dxa"/>
-              <w:right w:w="100" w:type="dxa"/>
-            </w:tcMar>
-          </w:tcPr>
-          <w:p>
-            <w:pPr>
-              <w:widowControl w:val="0"/>
-              <w:pBdr>
-                <w:top w:val="nil"/>
-                <w:left w:val="nil"/>
-                <w:bottom w:val="nil"/>
-                <w:right w:val="nil"/>
-                <w:between w:val="nil"/>
-              </w:pBdr>
-              <w:spacing w:after="0" w:line="240" w:lineRule="auto"/>
-              <w:rPr>
-                <w:rFonts w:ascii="Times New Roman" w:eastAsia="Times New Roman" w:hAnsi="Times New Roman" w:cs="Times New Roman"/>
-              </w:rPr>
-            </w:pPr>
-            <w:r>
-              <w:rPr>
-                <w:rFonts w:ascii="Times New Roman" w:eastAsia="Times New Roman" w:hAnsi="Times New Roman" w:cs="Times New Roman"/>
-              </w:rPr>
-              <w:t>fish</w:t>
-            </w:r>
-          </w:p>
-        </w:tc>
-        <w:tc>
-          <w:tcPr>
-            <w:tcW w:w="4153" w:type="dxa"/>
-            <w:shd w:val="clear" w:color="auto" w:fill="auto"/>
-            <w:tcMar>
-              <w:top w:w="100" w:type="dxa"/>
-              <w:left w:w="100" w:type="dxa"/>
-              <w:bottom w:w="100" w:type="dxa"/>
-              <w:right w:w="100" w:type="dxa"/>
-            </w:tcMar>
-          </w:tcPr>
-          <w:p>
-            <w:pPr>
-              <w:widowControl w:val="0"/>
-              <w:pBdr>
-                <w:top w:val="nil"/>
-                <w:left w:val="nil"/>
-                <w:bottom w:val="nil"/>
-                <w:right w:val="nil"/>
-                <w:between w:val="nil"/>
-              </w:pBdr>
-              <w:spacing w:after="0" w:line="240" w:lineRule="auto"/>
-              <w:rPr>
-                <w:rFonts w:ascii="Times New Roman" w:eastAsia="Times New Roman" w:hAnsi="Times New Roman" w:cs="Times New Roman"/>
-              </w:rPr>
-            </w:pPr>
-            <w:r>
-              <w:rPr>
-                <w:rFonts w:ascii="Times New Roman" w:eastAsia="Times New Roman" w:hAnsi="Times New Roman" w:cs="Times New Roman"/>
-              </w:rPr>
-              <w:t>low</w:t>
-            </w:r>
-          </w:p>
-        </w:tc>
-      </w:tr>
-      <w:tr>
-        <w:tc>
-          <w:tcPr>
-            <w:tcW w:w="4153" w:type="dxa"/>
-            <w:shd w:val="clear" w:color="auto" w:fill="auto"/>
-            <w:tcMar>
-              <w:top w:w="100" w:type="dxa"/>
-              <w:left w:w="100" w:type="dxa"/>
-              <w:bottom w:w="100" w:type="dxa"/>
-              <w:right w:w="100" w:type="dxa"/>
-            </w:tcMar>
-          </w:tcPr>
-          <w:p>
-            <w:pPr>
-              <w:widowControl w:val="0"/>
-              <w:pBdr>
-                <w:top w:val="nil"/>
-                <w:left w:val="nil"/>
-                <w:bottom w:val="nil"/>
-                <w:right w:val="nil"/>
-                <w:between w:val="nil"/>
-              </w:pBdr>
-              <w:spacing w:after="0" w:line="240" w:lineRule="auto"/>
-              <w:rPr>
-                <w:rFonts w:ascii="Times New Roman" w:eastAsia="Times New Roman" w:hAnsi="Times New Roman" w:cs="Times New Roman"/>
-              </w:rPr>
-            </w:pPr>
-            <w:r>
-              <w:rPr>
-                <w:rFonts w:ascii="Times New Roman" w:eastAsia="Times New Roman" w:hAnsi="Times New Roman" w:cs="Times New Roman"/>
-              </w:rPr>
-              <w:t>mangoes</w:t>
-            </w:r>
-          </w:p>
-        </w:tc>
-        <w:tc>
-          <w:tcPr>
-            <w:tcW w:w="4153" w:type="dxa"/>
-            <w:shd w:val="clear" w:color="auto" w:fill="auto"/>
-            <w:tcMar>
-              <w:top w:w="100" w:type="dxa"/>
-              <w:left w:w="100" w:type="dxa"/>
-              <w:bottom w:w="100" w:type="dxa"/>
-              <w:right w:w="100" w:type="dxa"/>
-            </w:tcMar>
-          </w:tcPr>
-          <w:p>
-            <w:pPr>
-              <w:widowControl w:val="0"/>
-              <w:pBdr>
-                <w:top w:val="nil"/>
-                <w:left w:val="nil"/>
-                <w:bottom w:val="nil"/>
-                <w:right w:val="nil"/>
-                <w:between w:val="nil"/>
-              </w:pBdr>
-              <w:spacing w:after="0" w:line="240" w:lineRule="auto"/>
-              <w:rPr>
-                <w:rFonts w:ascii="Times New Roman" w:eastAsia="Times New Roman" w:hAnsi="Times New Roman" w:cs="Times New Roman"/>
-              </w:rPr>
-            </w:pPr>
-            <w:r>
-              <w:rPr>
-                <w:rFonts w:ascii="Times New Roman" w:eastAsia="Times New Roman" w:hAnsi="Times New Roman" w:cs="Times New Roman"/>
-              </w:rPr>
-              <w:t>medium</w:t>
-            </w:r>
-          </w:p>
-        </w:tc>
-      </w:tr>
-    </w:tbl>
     <w:p>
       <w:pPr>
         <w:pBdr>
@@ -2756,6 +2049,8 @@
           <w:rFonts w:ascii="Times New Roman" w:eastAsia="Times New Roman" w:hAnsi="Times New Roman" w:cs="Times New Roman"/>
         </w:rPr>
       </w:pPr>
+      <w:bookmarkStart w:id="1" w:name="_GoBack"/>
+      <w:bookmarkEnd w:id="1"/>
     </w:p>
     <w:p>
       <w:pPr>
@@ -2845,14 +2140,7 @@
           <w:rFonts w:ascii="Times New Roman" w:eastAsia="Times New Roman" w:hAnsi="Times New Roman" w:cs="Times New Roman"/>
           <w:b/>
         </w:rPr>
-        <w:t>Baringo has extensive land mass and conducive climate for goat rearing. The participation of women in the value chain is production and dairy goat milk produ</w:t>
-      </w:r>
-      <w:r>
-        <w:rPr>
-          <w:rFonts w:ascii="Times New Roman" w:eastAsia="Times New Roman" w:hAnsi="Times New Roman" w:cs="Times New Roman"/>
-          <w:b/>
-        </w:rPr>
-        <w:t>cts</w:t>
+        <w:t>Baringo has extensive land mass and conducive climate for goat rearing. The participation of women in the value chain is production and dairy goat milk products</w:t>
       </w:r>
     </w:p>
     <w:p>
@@ -2933,14 +2221,14 @@
         <w:rPr>
           <w:rFonts w:ascii="Times New Roman" w:eastAsia="Times New Roman" w:hAnsi="Times New Roman" w:cs="Times New Roman"/>
         </w:rPr>
-        <w:t>value chain(product)</w:t>
+        <w:t>coffee</w:t>
       </w:r>
       <w:r>
         <w:rPr>
           <w:rFonts w:ascii="Times New Roman" w:eastAsia="Times New Roman" w:hAnsi="Times New Roman" w:cs="Times New Roman"/>
         </w:rPr>
         <w:tab/>
-        <w:t>Economic benefits and profitability levels</w:t>
+        <w:t>high</w:t>
       </w:r>
     </w:p>
     <w:p>
@@ -2962,14 +2250,14 @@
         <w:rPr>
           <w:rFonts w:ascii="Times New Roman" w:eastAsia="Times New Roman" w:hAnsi="Times New Roman" w:cs="Times New Roman"/>
         </w:rPr>
-        <w:t>coffee</w:t>
+        <w:t xml:space="preserve">milk </w:t>
       </w:r>
       <w:r>
         <w:rPr>
           <w:rFonts w:ascii="Times New Roman" w:eastAsia="Times New Roman" w:hAnsi="Times New Roman" w:cs="Times New Roman"/>
         </w:rPr>
         <w:tab/>
-        <w:t>high</w:t>
+        <w:t>Moderate</w:t>
       </w:r>
     </w:p>
     <w:p>
@@ -2991,14 +2279,14 @@
         <w:rPr>
           <w:rFonts w:ascii="Times New Roman" w:eastAsia="Times New Roman" w:hAnsi="Times New Roman" w:cs="Times New Roman"/>
         </w:rPr>
-        <w:t xml:space="preserve">milk </w:t>
+        <w:t xml:space="preserve">meat </w:t>
       </w:r>
       <w:r>
         <w:rPr>
           <w:rFonts w:ascii="Times New Roman" w:eastAsia="Times New Roman" w:hAnsi="Times New Roman" w:cs="Times New Roman"/>
         </w:rPr>
         <w:tab/>
-        <w:t>Moderate</w:t>
+        <w:t>low</w:t>
       </w:r>
     </w:p>
     <w:p>
@@ -3020,14 +2308,14 @@
         <w:rPr>
           <w:rFonts w:ascii="Times New Roman" w:eastAsia="Times New Roman" w:hAnsi="Times New Roman" w:cs="Times New Roman"/>
         </w:rPr>
-        <w:t xml:space="preserve">meat </w:t>
+        <w:t>vegetables</w:t>
       </w:r>
       <w:r>
         <w:rPr>
           <w:rFonts w:ascii="Times New Roman" w:eastAsia="Times New Roman" w:hAnsi="Times New Roman" w:cs="Times New Roman"/>
         </w:rPr>
         <w:tab/>
-        <w:t>low</w:t>
+        <w:t>High</w:t>
       </w:r>
     </w:p>
     <w:p>
@@ -3049,7 +2337,7 @@
         <w:rPr>
           <w:rFonts w:ascii="Times New Roman" w:eastAsia="Times New Roman" w:hAnsi="Times New Roman" w:cs="Times New Roman"/>
         </w:rPr>
-        <w:t>vegetables</w:t>
+        <w:t>chicken meat</w:t>
       </w:r>
       <w:r>
         <w:rPr>
@@ -3078,15 +2366,14 @@
         <w:rPr>
           <w:rFonts w:ascii="Times New Roman" w:eastAsia="Times New Roman" w:hAnsi="Times New Roman" w:cs="Times New Roman"/>
         </w:rPr>
-        <w:lastRenderedPageBreak/>
-        <w:t>chicken meat</w:t>
+        <w:t>fish</w:t>
       </w:r>
       <w:r>
         <w:rPr>
           <w:rFonts w:ascii="Times New Roman" w:eastAsia="Times New Roman" w:hAnsi="Times New Roman" w:cs="Times New Roman"/>
         </w:rPr>
         <w:tab/>
-        <w:t>High</w:t>
+        <w:t>low</w:t>
       </w:r>
     </w:p>
     <w:p>
@@ -3108,14 +2395,14 @@
         <w:rPr>
           <w:rFonts w:ascii="Times New Roman" w:eastAsia="Times New Roman" w:hAnsi="Times New Roman" w:cs="Times New Roman"/>
         </w:rPr>
-        <w:t>fish</w:t>
+        <w:t>mangoes</w:t>
       </w:r>
       <w:r>
         <w:rPr>
           <w:rFonts w:ascii="Times New Roman" w:eastAsia="Times New Roman" w:hAnsi="Times New Roman" w:cs="Times New Roman"/>
         </w:rPr>
         <w:tab/>
-        <w:t>low</w:t>
+        <w:t>medium</w:t>
       </w:r>
     </w:p>
     <w:p>
@@ -3137,14 +2424,14 @@
         <w:rPr>
           <w:rFonts w:ascii="Times New Roman" w:eastAsia="Times New Roman" w:hAnsi="Times New Roman" w:cs="Times New Roman"/>
         </w:rPr>
-        <w:t>mangoes</w:t>
+        <w:t>Ground nuts</w:t>
       </w:r>
       <w:r>
         <w:rPr>
           <w:rFonts w:ascii="Times New Roman" w:eastAsia="Times New Roman" w:hAnsi="Times New Roman" w:cs="Times New Roman"/>
         </w:rPr>
         <w:tab/>
-        <w:t>medium</w:t>
+        <w:t>High</w:t>
       </w:r>
     </w:p>
     <w:p>
@@ -3166,7 +2453,7 @@
         <w:rPr>
           <w:rFonts w:ascii="Times New Roman" w:eastAsia="Times New Roman" w:hAnsi="Times New Roman" w:cs="Times New Roman"/>
         </w:rPr>
-        <w:t>Ground nuts</w:t>
+        <w:t>Green maize</w:t>
       </w:r>
       <w:r>
         <w:rPr>
@@ -3176,627 +2463,6 @@
         <w:t>High</w:t>
       </w:r>
     </w:p>
-    <w:p>
-      <w:pPr>
-        <w:pBdr>
-          <w:top w:val="none" w:sz="0" w:space="0" w:color="000000"/>
-          <w:left w:val="none" w:sz="0" w:space="0" w:color="000000"/>
-          <w:bottom w:val="none" w:sz="0" w:space="0" w:color="000000"/>
-          <w:right w:val="none" w:sz="0" w:space="0" w:color="000000"/>
-          <w:between w:val="none" w:sz="0" w:space="0" w:color="000000"/>
-        </w:pBdr>
-        <w:spacing w:before="280" w:after="0" w:line="240" w:lineRule="auto"/>
-        <w:ind w:left="720"/>
-        <w:rPr>
-          <w:rFonts w:ascii="Times New Roman" w:eastAsia="Times New Roman" w:hAnsi="Times New Roman" w:cs="Times New Roman"/>
-        </w:rPr>
-      </w:pPr>
-      <w:r>
-        <w:rPr>
-          <w:rFonts w:ascii="Times New Roman" w:eastAsia="Times New Roman" w:hAnsi="Times New Roman" w:cs="Times New Roman"/>
-        </w:rPr>
-        <w:t>Green maize</w:t>
-      </w:r>
-      <w:r>
-        <w:rPr>
-          <w:rFonts w:ascii="Times New Roman" w:eastAsia="Times New Roman" w:hAnsi="Times New Roman" w:cs="Times New Roman"/>
-        </w:rPr>
-        <w:tab/>
-        <w:t>High</w:t>
-      </w:r>
-      <w:bookmarkStart w:id="1" w:name="_GoBack"/>
-      <w:bookmarkEnd w:id="1"/>
-    </w:p>
-    <w:tbl>
-      <w:tblPr>
-        <w:tblStyle w:val="a0"/>
-        <w:tblW w:w="8306" w:type="dxa"/>
-        <w:tblInd w:w="720" w:type="dxa"/>
-        <w:tblBorders>
-          <w:top w:val="single" w:sz="8" w:space="0" w:color="000000"/>
-          <w:left w:val="single" w:sz="8" w:space="0" w:color="000000"/>
-          <w:bottom w:val="single" w:sz="8" w:space="0" w:color="000000"/>
-          <w:right w:val="single" w:sz="8" w:space="0" w:color="000000"/>
-          <w:insideH w:val="single" w:sz="8" w:space="0" w:color="000000"/>
-          <w:insideV w:val="single" w:sz="8" w:space="0" w:color="000000"/>
-        </w:tblBorders>
-        <w:tblLayout w:type="fixed"/>
-        <w:tblLook w:val="0600" w:firstRow="0" w:lastRow="0" w:firstColumn="0" w:lastColumn="0" w:noHBand="1" w:noVBand="1"/>
-      </w:tblPr>
-      <w:tblGrid>
-        <w:gridCol w:w="4153"/>
-        <w:gridCol w:w="4153"/>
-      </w:tblGrid>
-      <w:tr>
-        <w:tc>
-          <w:tcPr>
-            <w:tcW w:w="4153" w:type="dxa"/>
-            <w:shd w:val="clear" w:color="auto" w:fill="auto"/>
-            <w:tcMar>
-              <w:top w:w="100" w:type="dxa"/>
-              <w:left w:w="100" w:type="dxa"/>
-              <w:bottom w:w="100" w:type="dxa"/>
-              <w:right w:w="100" w:type="dxa"/>
-            </w:tcMar>
-          </w:tcPr>
-          <w:p>
-            <w:pPr>
-              <w:widowControl w:val="0"/>
-              <w:spacing w:after="0" w:line="240" w:lineRule="auto"/>
-              <w:rPr>
-                <w:rFonts w:ascii="Times New Roman" w:eastAsia="Times New Roman" w:hAnsi="Times New Roman" w:cs="Times New Roman"/>
-                <w:b/>
-              </w:rPr>
-            </w:pPr>
-            <w:r>
-              <w:rPr>
-                <w:rFonts w:ascii="Times New Roman" w:eastAsia="Times New Roman" w:hAnsi="Times New Roman" w:cs="Times New Roman"/>
-                <w:b/>
-              </w:rPr>
-              <w:t>value chain(product)</w:t>
-            </w:r>
-          </w:p>
-        </w:tc>
-        <w:tc>
-          <w:tcPr>
-            <w:tcW w:w="4153" w:type="dxa"/>
-            <w:shd w:val="clear" w:color="auto" w:fill="auto"/>
-            <w:tcMar>
-              <w:top w:w="100" w:type="dxa"/>
-              <w:left w:w="100" w:type="dxa"/>
-              <w:bottom w:w="100" w:type="dxa"/>
-              <w:right w:w="100" w:type="dxa"/>
-            </w:tcMar>
-          </w:tcPr>
-          <w:p>
-            <w:pPr>
-              <w:pBdr>
-                <w:top w:val="none" w:sz="0" w:space="0" w:color="000000"/>
-                <w:left w:val="none" w:sz="0" w:space="0" w:color="000000"/>
-                <w:bottom w:val="none" w:sz="0" w:space="0" w:color="000000"/>
-                <w:right w:val="none" w:sz="0" w:space="0" w:color="000000"/>
-                <w:between w:val="none" w:sz="0" w:space="0" w:color="000000"/>
-              </w:pBdr>
-              <w:spacing w:after="0" w:line="240" w:lineRule="auto"/>
-              <w:rPr>
-                <w:rFonts w:ascii="Times New Roman" w:eastAsia="Times New Roman" w:hAnsi="Times New Roman" w:cs="Times New Roman"/>
-                <w:b/>
-              </w:rPr>
-            </w:pPr>
-            <w:r>
-              <w:rPr>
-                <w:rFonts w:ascii="Times New Roman" w:eastAsia="Times New Roman" w:hAnsi="Times New Roman" w:cs="Times New Roman"/>
-              </w:rPr>
-              <w:t>Economic benefits and profitability levels</w:t>
-            </w:r>
-          </w:p>
-        </w:tc>
-      </w:tr>
-      <w:tr>
-        <w:tc>
-          <w:tcPr>
-            <w:tcW w:w="4153" w:type="dxa"/>
-            <w:shd w:val="clear" w:color="auto" w:fill="auto"/>
-            <w:tcMar>
-              <w:top w:w="100" w:type="dxa"/>
-              <w:left w:w="100" w:type="dxa"/>
-              <w:bottom w:w="100" w:type="dxa"/>
-              <w:right w:w="100" w:type="dxa"/>
-            </w:tcMar>
-          </w:tcPr>
-          <w:p>
-            <w:pPr>
-              <w:widowControl w:val="0"/>
-              <w:spacing w:after="0" w:line="240" w:lineRule="auto"/>
-              <w:rPr>
-                <w:rFonts w:ascii="Times New Roman" w:eastAsia="Times New Roman" w:hAnsi="Times New Roman" w:cs="Times New Roman"/>
-              </w:rPr>
-            </w:pPr>
-            <w:r>
-              <w:rPr>
-                <w:rFonts w:ascii="Times New Roman" w:eastAsia="Times New Roman" w:hAnsi="Times New Roman" w:cs="Times New Roman"/>
-              </w:rPr>
-              <w:t>coffee</w:t>
-            </w:r>
-          </w:p>
-        </w:tc>
-        <w:tc>
-          <w:tcPr>
-            <w:tcW w:w="4153" w:type="dxa"/>
-            <w:shd w:val="clear" w:color="auto" w:fill="auto"/>
-            <w:tcMar>
-              <w:top w:w="100" w:type="dxa"/>
-              <w:left w:w="100" w:type="dxa"/>
-              <w:bottom w:w="100" w:type="dxa"/>
-              <w:right w:w="100" w:type="dxa"/>
-            </w:tcMar>
-          </w:tcPr>
-          <w:p>
-            <w:pPr>
-              <w:widowControl w:val="0"/>
-              <w:spacing w:after="0" w:line="240" w:lineRule="auto"/>
-              <w:rPr>
-                <w:rFonts w:ascii="Times New Roman" w:eastAsia="Times New Roman" w:hAnsi="Times New Roman" w:cs="Times New Roman"/>
-              </w:rPr>
-            </w:pPr>
-            <w:r>
-              <w:rPr>
-                <w:rFonts w:ascii="Times New Roman" w:eastAsia="Times New Roman" w:hAnsi="Times New Roman" w:cs="Times New Roman"/>
-              </w:rPr>
-              <w:t>high</w:t>
-            </w:r>
-          </w:p>
-        </w:tc>
-      </w:tr>
-      <w:tr>
-        <w:tc>
-          <w:tcPr>
-            <w:tcW w:w="4153" w:type="dxa"/>
-            <w:shd w:val="clear" w:color="auto" w:fill="auto"/>
-            <w:tcMar>
-              <w:top w:w="100" w:type="dxa"/>
-              <w:left w:w="100" w:type="dxa"/>
-              <w:bottom w:w="100" w:type="dxa"/>
-              <w:right w:w="100" w:type="dxa"/>
-            </w:tcMar>
-          </w:tcPr>
-          <w:p>
-            <w:pPr>
-              <w:widowControl w:val="0"/>
-              <w:spacing w:after="0" w:line="240" w:lineRule="auto"/>
-              <w:rPr>
-                <w:rFonts w:ascii="Times New Roman" w:eastAsia="Times New Roman" w:hAnsi="Times New Roman" w:cs="Times New Roman"/>
-              </w:rPr>
-            </w:pPr>
-            <w:r>
-              <w:rPr>
-                <w:rFonts w:ascii="Times New Roman" w:eastAsia="Times New Roman" w:hAnsi="Times New Roman" w:cs="Times New Roman"/>
-              </w:rPr>
-              <w:t xml:space="preserve">milk </w:t>
-            </w:r>
-          </w:p>
-        </w:tc>
-        <w:tc>
-          <w:tcPr>
-            <w:tcW w:w="4153" w:type="dxa"/>
-            <w:shd w:val="clear" w:color="auto" w:fill="auto"/>
-            <w:tcMar>
-              <w:top w:w="100" w:type="dxa"/>
-              <w:left w:w="100" w:type="dxa"/>
-              <w:bottom w:w="100" w:type="dxa"/>
-              <w:right w:w="100" w:type="dxa"/>
-            </w:tcMar>
-          </w:tcPr>
-          <w:p>
-            <w:pPr>
-              <w:widowControl w:val="0"/>
-              <w:spacing w:after="0" w:line="240" w:lineRule="auto"/>
-              <w:rPr>
-                <w:rFonts w:ascii="Times New Roman" w:eastAsia="Times New Roman" w:hAnsi="Times New Roman" w:cs="Times New Roman"/>
-              </w:rPr>
-            </w:pPr>
-            <w:r>
-              <w:rPr>
-                <w:rFonts w:ascii="Times New Roman" w:eastAsia="Times New Roman" w:hAnsi="Times New Roman" w:cs="Times New Roman"/>
-              </w:rPr>
-              <w:t>Moderate</w:t>
-            </w:r>
-          </w:p>
-        </w:tc>
-      </w:tr>
-      <w:tr>
-        <w:tc>
-          <w:tcPr>
-            <w:tcW w:w="4153" w:type="dxa"/>
-            <w:shd w:val="clear" w:color="auto" w:fill="auto"/>
-            <w:tcMar>
-              <w:top w:w="100" w:type="dxa"/>
-              <w:left w:w="100" w:type="dxa"/>
-              <w:bottom w:w="100" w:type="dxa"/>
-              <w:right w:w="100" w:type="dxa"/>
-            </w:tcMar>
-          </w:tcPr>
-          <w:p>
-            <w:pPr>
-              <w:widowControl w:val="0"/>
-              <w:spacing w:after="0" w:line="240" w:lineRule="auto"/>
-              <w:rPr>
-                <w:rFonts w:ascii="Times New Roman" w:eastAsia="Times New Roman" w:hAnsi="Times New Roman" w:cs="Times New Roman"/>
-              </w:rPr>
-            </w:pPr>
-            <w:r>
-              <w:rPr>
-                <w:rFonts w:ascii="Times New Roman" w:eastAsia="Times New Roman" w:hAnsi="Times New Roman" w:cs="Times New Roman"/>
-              </w:rPr>
-              <w:t xml:space="preserve">meat </w:t>
-            </w:r>
-          </w:p>
-        </w:tc>
-        <w:tc>
-          <w:tcPr>
-            <w:tcW w:w="4153" w:type="dxa"/>
-            <w:shd w:val="clear" w:color="auto" w:fill="auto"/>
-            <w:tcMar>
-              <w:top w:w="100" w:type="dxa"/>
-              <w:left w:w="100" w:type="dxa"/>
-              <w:bottom w:w="100" w:type="dxa"/>
-              <w:right w:w="100" w:type="dxa"/>
-            </w:tcMar>
-          </w:tcPr>
-          <w:p>
-            <w:pPr>
-              <w:widowControl w:val="0"/>
-              <w:spacing w:after="0" w:line="240" w:lineRule="auto"/>
-              <w:rPr>
-                <w:rFonts w:ascii="Times New Roman" w:eastAsia="Times New Roman" w:hAnsi="Times New Roman" w:cs="Times New Roman"/>
-              </w:rPr>
-            </w:pPr>
-            <w:r>
-              <w:rPr>
-                <w:rFonts w:ascii="Times New Roman" w:eastAsia="Times New Roman" w:hAnsi="Times New Roman" w:cs="Times New Roman"/>
-              </w:rPr>
-              <w:t>low</w:t>
-            </w:r>
-          </w:p>
-        </w:tc>
-      </w:tr>
-      <w:tr>
-        <w:tc>
-          <w:tcPr>
-            <w:tcW w:w="4153" w:type="dxa"/>
-            <w:shd w:val="clear" w:color="auto" w:fill="auto"/>
-            <w:tcMar>
-              <w:top w:w="100" w:type="dxa"/>
-              <w:left w:w="100" w:type="dxa"/>
-              <w:bottom w:w="100" w:type="dxa"/>
-              <w:right w:w="100" w:type="dxa"/>
-            </w:tcMar>
-          </w:tcPr>
-          <w:p>
-            <w:pPr>
-              <w:widowControl w:val="0"/>
-              <w:spacing w:after="0" w:line="240" w:lineRule="auto"/>
-              <w:rPr>
-                <w:rFonts w:ascii="Times New Roman" w:eastAsia="Times New Roman" w:hAnsi="Times New Roman" w:cs="Times New Roman"/>
-              </w:rPr>
-            </w:pPr>
-            <w:r>
-              <w:rPr>
-                <w:rFonts w:ascii="Times New Roman" w:eastAsia="Times New Roman" w:hAnsi="Times New Roman" w:cs="Times New Roman"/>
-              </w:rPr>
-              <w:t>vegetables</w:t>
-            </w:r>
-          </w:p>
-        </w:tc>
-        <w:tc>
-          <w:tcPr>
-            <w:tcW w:w="4153" w:type="dxa"/>
-            <w:shd w:val="clear" w:color="auto" w:fill="auto"/>
-            <w:tcMar>
-              <w:top w:w="100" w:type="dxa"/>
-              <w:left w:w="100" w:type="dxa"/>
-              <w:bottom w:w="100" w:type="dxa"/>
-              <w:right w:w="100" w:type="dxa"/>
-            </w:tcMar>
-          </w:tcPr>
-          <w:p>
-            <w:pPr>
-              <w:widowControl w:val="0"/>
-              <w:spacing w:after="0" w:line="240" w:lineRule="auto"/>
-              <w:rPr>
-                <w:rFonts w:ascii="Times New Roman" w:eastAsia="Times New Roman" w:hAnsi="Times New Roman" w:cs="Times New Roman"/>
-              </w:rPr>
-            </w:pPr>
-            <w:r>
-              <w:rPr>
-                <w:rFonts w:ascii="Times New Roman" w:eastAsia="Times New Roman" w:hAnsi="Times New Roman" w:cs="Times New Roman"/>
-              </w:rPr>
-              <w:t>High</w:t>
-            </w:r>
-          </w:p>
-        </w:tc>
-      </w:tr>
-      <w:tr>
-        <w:tc>
-          <w:tcPr>
-            <w:tcW w:w="4153" w:type="dxa"/>
-            <w:shd w:val="clear" w:color="auto" w:fill="auto"/>
-            <w:tcMar>
-              <w:top w:w="100" w:type="dxa"/>
-              <w:left w:w="100" w:type="dxa"/>
-              <w:bottom w:w="100" w:type="dxa"/>
-              <w:right w:w="100" w:type="dxa"/>
-            </w:tcMar>
-          </w:tcPr>
-          <w:p>
-            <w:pPr>
-              <w:widowControl w:val="0"/>
-              <w:spacing w:after="0" w:line="240" w:lineRule="auto"/>
-              <w:rPr>
-                <w:rFonts w:ascii="Times New Roman" w:eastAsia="Times New Roman" w:hAnsi="Times New Roman" w:cs="Times New Roman"/>
-              </w:rPr>
-            </w:pPr>
-            <w:r>
-              <w:rPr>
-                <w:rFonts w:ascii="Times New Roman" w:eastAsia="Times New Roman" w:hAnsi="Times New Roman" w:cs="Times New Roman"/>
-              </w:rPr>
-              <w:t>chicken meat</w:t>
-            </w:r>
-          </w:p>
-        </w:tc>
-        <w:tc>
-          <w:tcPr>
-            <w:tcW w:w="4153" w:type="dxa"/>
-            <w:shd w:val="clear" w:color="auto" w:fill="auto"/>
-            <w:tcMar>
-              <w:top w:w="100" w:type="dxa"/>
-              <w:left w:w="100" w:type="dxa"/>
-              <w:bottom w:w="100" w:type="dxa"/>
-              <w:right w:w="100" w:type="dxa"/>
-            </w:tcMar>
-          </w:tcPr>
-          <w:p>
-            <w:pPr>
-              <w:widowControl w:val="0"/>
-              <w:spacing w:after="0" w:line="240" w:lineRule="auto"/>
-              <w:rPr>
-                <w:rFonts w:ascii="Times New Roman" w:eastAsia="Times New Roman" w:hAnsi="Times New Roman" w:cs="Times New Roman"/>
-              </w:rPr>
-            </w:pPr>
-            <w:r>
-              <w:rPr>
-                <w:rFonts w:ascii="Times New Roman" w:eastAsia="Times New Roman" w:hAnsi="Times New Roman" w:cs="Times New Roman"/>
-              </w:rPr>
-              <w:t>High</w:t>
-            </w:r>
-          </w:p>
-        </w:tc>
-      </w:tr>
-      <w:tr>
-        <w:tc>
-          <w:tcPr>
-            <w:tcW w:w="4153" w:type="dxa"/>
-            <w:shd w:val="clear" w:color="auto" w:fill="auto"/>
-            <w:tcMar>
-              <w:top w:w="100" w:type="dxa"/>
-              <w:left w:w="100" w:type="dxa"/>
-              <w:bottom w:w="100" w:type="dxa"/>
-              <w:right w:w="100" w:type="dxa"/>
-            </w:tcMar>
-          </w:tcPr>
-          <w:p>
-            <w:pPr>
-              <w:widowControl w:val="0"/>
-              <w:spacing w:after="0" w:line="240" w:lineRule="auto"/>
-              <w:rPr>
-                <w:rFonts w:ascii="Times New Roman" w:eastAsia="Times New Roman" w:hAnsi="Times New Roman" w:cs="Times New Roman"/>
-              </w:rPr>
-            </w:pPr>
-            <w:r>
-              <w:rPr>
-                <w:rFonts w:ascii="Times New Roman" w:eastAsia="Times New Roman" w:hAnsi="Times New Roman" w:cs="Times New Roman"/>
-              </w:rPr>
-              <w:t>fish</w:t>
-            </w:r>
-          </w:p>
-        </w:tc>
-        <w:tc>
-          <w:tcPr>
-            <w:tcW w:w="4153" w:type="dxa"/>
-            <w:shd w:val="clear" w:color="auto" w:fill="auto"/>
-            <w:tcMar>
-              <w:top w:w="100" w:type="dxa"/>
-              <w:left w:w="100" w:type="dxa"/>
-              <w:bottom w:w="100" w:type="dxa"/>
-              <w:right w:w="100" w:type="dxa"/>
-            </w:tcMar>
-          </w:tcPr>
-          <w:p>
-            <w:pPr>
-              <w:widowControl w:val="0"/>
-              <w:spacing w:after="0" w:line="240" w:lineRule="auto"/>
-              <w:rPr>
-                <w:rFonts w:ascii="Times New Roman" w:eastAsia="Times New Roman" w:hAnsi="Times New Roman" w:cs="Times New Roman"/>
-              </w:rPr>
-            </w:pPr>
-            <w:r>
-              <w:rPr>
-                <w:rFonts w:ascii="Times New Roman" w:eastAsia="Times New Roman" w:hAnsi="Times New Roman" w:cs="Times New Roman"/>
-              </w:rPr>
-              <w:t>low</w:t>
-            </w:r>
-          </w:p>
-        </w:tc>
-      </w:tr>
-      <w:tr>
-        <w:tc>
-          <w:tcPr>
-            <w:tcW w:w="4153" w:type="dxa"/>
-            <w:shd w:val="clear" w:color="auto" w:fill="auto"/>
-            <w:tcMar>
-              <w:top w:w="100" w:type="dxa"/>
-              <w:left w:w="100" w:type="dxa"/>
-              <w:bottom w:w="100" w:type="dxa"/>
-              <w:right w:w="100" w:type="dxa"/>
-            </w:tcMar>
-          </w:tcPr>
-          <w:p>
-            <w:pPr>
-              <w:widowControl w:val="0"/>
-              <w:spacing w:after="0" w:line="240" w:lineRule="auto"/>
-              <w:rPr>
-                <w:rFonts w:ascii="Times New Roman" w:eastAsia="Times New Roman" w:hAnsi="Times New Roman" w:cs="Times New Roman"/>
-              </w:rPr>
-            </w:pPr>
-            <w:r>
-              <w:rPr>
-                <w:rFonts w:ascii="Times New Roman" w:eastAsia="Times New Roman" w:hAnsi="Times New Roman" w:cs="Times New Roman"/>
-              </w:rPr>
-              <w:t>mangoes</w:t>
-            </w:r>
-          </w:p>
-        </w:tc>
-        <w:tc>
-          <w:tcPr>
-            <w:tcW w:w="4153" w:type="dxa"/>
-            <w:shd w:val="clear" w:color="auto" w:fill="auto"/>
-            <w:tcMar>
-              <w:top w:w="100" w:type="dxa"/>
-              <w:left w:w="100" w:type="dxa"/>
-              <w:bottom w:w="100" w:type="dxa"/>
-              <w:right w:w="100" w:type="dxa"/>
-            </w:tcMar>
-          </w:tcPr>
-          <w:p>
-            <w:pPr>
-              <w:widowControl w:val="0"/>
-              <w:spacing w:after="0" w:line="240" w:lineRule="auto"/>
-              <w:rPr>
-                <w:rFonts w:ascii="Times New Roman" w:eastAsia="Times New Roman" w:hAnsi="Times New Roman" w:cs="Times New Roman"/>
-              </w:rPr>
-            </w:pPr>
-            <w:r>
-              <w:rPr>
-                <w:rFonts w:ascii="Times New Roman" w:eastAsia="Times New Roman" w:hAnsi="Times New Roman" w:cs="Times New Roman"/>
-              </w:rPr>
-              <w:t>medium</w:t>
-            </w:r>
-          </w:p>
-        </w:tc>
-      </w:tr>
-      <w:tr>
-        <w:tc>
-          <w:tcPr>
-            <w:tcW w:w="4153" w:type="dxa"/>
-            <w:shd w:val="clear" w:color="auto" w:fill="auto"/>
-            <w:tcMar>
-              <w:top w:w="100" w:type="dxa"/>
-              <w:left w:w="100" w:type="dxa"/>
-              <w:bottom w:w="100" w:type="dxa"/>
-              <w:right w:w="100" w:type="dxa"/>
-            </w:tcMar>
-          </w:tcPr>
-          <w:p>
-            <w:pPr>
-              <w:widowControl w:val="0"/>
-              <w:spacing w:after="0" w:line="240" w:lineRule="auto"/>
-              <w:rPr>
-                <w:rFonts w:ascii="Times New Roman" w:eastAsia="Times New Roman" w:hAnsi="Times New Roman" w:cs="Times New Roman"/>
-              </w:rPr>
-            </w:pPr>
-            <w:r>
-              <w:rPr>
-                <w:rFonts w:ascii="Times New Roman" w:eastAsia="Times New Roman" w:hAnsi="Times New Roman" w:cs="Times New Roman"/>
-              </w:rPr>
-              <w:t>Ground nuts</w:t>
-            </w:r>
-          </w:p>
-        </w:tc>
-        <w:tc>
-          <w:tcPr>
-            <w:tcW w:w="4153" w:type="dxa"/>
-            <w:shd w:val="clear" w:color="auto" w:fill="auto"/>
-            <w:tcMar>
-              <w:top w:w="100" w:type="dxa"/>
-              <w:left w:w="100" w:type="dxa"/>
-              <w:bottom w:w="100" w:type="dxa"/>
-              <w:right w:w="100" w:type="dxa"/>
-            </w:tcMar>
-          </w:tcPr>
-          <w:p>
-            <w:pPr>
-              <w:widowControl w:val="0"/>
-              <w:spacing w:after="0" w:line="240" w:lineRule="auto"/>
-              <w:rPr>
-                <w:rFonts w:ascii="Times New Roman" w:eastAsia="Times New Roman" w:hAnsi="Times New Roman" w:cs="Times New Roman"/>
-              </w:rPr>
-            </w:pPr>
-            <w:r>
-              <w:rPr>
-                <w:rFonts w:ascii="Times New Roman" w:eastAsia="Times New Roman" w:hAnsi="Times New Roman" w:cs="Times New Roman"/>
-              </w:rPr>
-              <w:t>High</w:t>
-            </w:r>
-          </w:p>
-        </w:tc>
-      </w:tr>
-      <w:tr>
-        <w:tc>
-          <w:tcPr>
-            <w:tcW w:w="4153" w:type="dxa"/>
-            <w:shd w:val="clear" w:color="auto" w:fill="auto"/>
-            <w:tcMar>
-              <w:top w:w="100" w:type="dxa"/>
-              <w:left w:w="100" w:type="dxa"/>
-              <w:bottom w:w="100" w:type="dxa"/>
-              <w:right w:w="100" w:type="dxa"/>
-            </w:tcMar>
-          </w:tcPr>
-          <w:p>
-            <w:pPr>
-              <w:widowControl w:val="0"/>
-              <w:spacing w:after="0" w:line="240" w:lineRule="auto"/>
-              <w:rPr>
-                <w:rFonts w:ascii="Times New Roman" w:eastAsia="Times New Roman" w:hAnsi="Times New Roman" w:cs="Times New Roman"/>
-              </w:rPr>
-            </w:pPr>
-            <w:r>
-              <w:rPr>
-                <w:rFonts w:ascii="Times New Roman" w:eastAsia="Times New Roman" w:hAnsi="Times New Roman" w:cs="Times New Roman"/>
-              </w:rPr>
-              <w:t>Green maize</w:t>
-            </w:r>
-          </w:p>
-        </w:tc>
-        <w:tc>
-          <w:tcPr>
-            <w:tcW w:w="4153" w:type="dxa"/>
-            <w:shd w:val="clear" w:color="auto" w:fill="auto"/>
-            <w:tcMar>
-              <w:top w:w="100" w:type="dxa"/>
-              <w:left w:w="100" w:type="dxa"/>
-              <w:bottom w:w="100" w:type="dxa"/>
-              <w:right w:w="100" w:type="dxa"/>
-            </w:tcMar>
-          </w:tcPr>
-          <w:p>
-            <w:pPr>
-              <w:widowControl w:val="0"/>
-              <w:spacing w:after="0" w:line="240" w:lineRule="auto"/>
-              <w:rPr>
-                <w:rFonts w:ascii="Times New Roman" w:eastAsia="Times New Roman" w:hAnsi="Times New Roman" w:cs="Times New Roman"/>
-              </w:rPr>
-            </w:pPr>
-            <w:r>
-              <w:rPr>
-                <w:rFonts w:ascii="Times New Roman" w:eastAsia="Times New Roman" w:hAnsi="Times New Roman" w:cs="Times New Roman"/>
-              </w:rPr>
-              <w:t>High</w:t>
-            </w:r>
-          </w:p>
-        </w:tc>
-      </w:tr>
-    </w:tbl>
     <w:p>
       <w:pPr>
         <w:pBdr>
@@ -3970,13 +2636,8 @@
           <w:rFonts w:ascii="Times New Roman" w:eastAsia="Times New Roman" w:hAnsi="Times New Roman" w:cs="Times New Roman"/>
           <w:b/>
         </w:rPr>
+        <w:lastRenderedPageBreak/>
         <w:tab/>
-      </w:r>
-      <w:r>
-        <w:rPr>
-          <w:rFonts w:ascii="Times New Roman" w:eastAsia="Times New Roman" w:hAnsi="Times New Roman" w:cs="Times New Roman"/>
-          <w:b/>
-        </w:rPr>
         <w:t>it is less vulnerable to climate variabilities</w:t>
       </w:r>
     </w:p>
@@ -4144,7 +2805,6 @@
           <w:rFonts w:ascii="Times New Roman" w:eastAsia="Times New Roman" w:hAnsi="Times New Roman" w:cs="Times New Roman"/>
           <w:b/>
         </w:rPr>
-        <w:lastRenderedPageBreak/>
         <w:t>Less capital requirement</w:t>
       </w:r>
     </w:p>
@@ -4353,14 +3013,7 @@
           <w:rFonts w:ascii="Times New Roman" w:eastAsia="Times New Roman" w:hAnsi="Times New Roman" w:cs="Times New Roman"/>
           <w:b/>
         </w:rPr>
-        <w:t>Enhance access to credi</w:t>
-      </w:r>
-      <w:r>
-        <w:rPr>
-          <w:rFonts w:ascii="Times New Roman" w:eastAsia="Times New Roman" w:hAnsi="Times New Roman" w:cs="Times New Roman"/>
-          <w:b/>
-        </w:rPr>
-        <w:t>t facilities</w:t>
+        <w:t>Enhance access to credit facilities</w:t>
       </w:r>
     </w:p>
     <w:p>
@@ -4442,13 +3095,7 @@
         <w:rPr>
           <w:rFonts w:ascii="Times New Roman" w:eastAsia="Times New Roman" w:hAnsi="Times New Roman" w:cs="Times New Roman"/>
         </w:rPr>
-        <w:t>Qualitatively capture the policy frameworks supporting the</w:t>
-      </w:r>
-      <w:r>
-        <w:rPr>
-          <w:rFonts w:ascii="Times New Roman" w:eastAsia="Times New Roman" w:hAnsi="Times New Roman" w:cs="Times New Roman"/>
-        </w:rPr>
-        <w:t xml:space="preserve"> women -led V.Cs</w:t>
+        <w:t>Qualitatively capture the policy frameworks supporting the women -led V.Cs</w:t>
       </w:r>
     </w:p>
     <w:p>
@@ -4520,14 +3167,7 @@
           <w:rFonts w:ascii="Times New Roman" w:eastAsia="Times New Roman" w:hAnsi="Times New Roman" w:cs="Times New Roman"/>
           <w:b/>
         </w:rPr>
-        <w:t>Women based farmer groups are not registered as cooperatives. The operational doe</w:t>
-      </w:r>
-      <w:r>
-        <w:rPr>
-          <w:rFonts w:ascii="Times New Roman" w:eastAsia="Times New Roman" w:hAnsi="Times New Roman" w:cs="Times New Roman"/>
-          <w:b/>
-        </w:rPr>
-        <w:t>s support agricultural enterprise development.</w:t>
+        <w:t>Women based farmer groups are not registered as cooperatives. The operational does support agricultural enterprise development.</w:t>
       </w:r>
     </w:p>
     <w:p>
@@ -4565,6 +3205,7 @@
           <w:rFonts w:ascii="Times New Roman" w:eastAsia="Times New Roman" w:hAnsi="Times New Roman" w:cs="Times New Roman"/>
           <w:b/>
         </w:rPr>
+        <w:lastRenderedPageBreak/>
         <w:t>No policy developed to support women.</w:t>
       </w:r>
     </w:p>
@@ -4650,14 +3291,7 @@
           <w:rFonts w:ascii="Times New Roman" w:eastAsia="Times New Roman" w:hAnsi="Times New Roman" w:cs="Times New Roman"/>
           <w:color w:val="000000"/>
         </w:rPr>
-        <w:t>From your perspecti</w:t>
-      </w:r>
-      <w:r>
-        <w:rPr>
-          <w:rFonts w:ascii="Times New Roman" w:eastAsia="Times New Roman" w:hAnsi="Times New Roman" w:cs="Times New Roman"/>
-          <w:color w:val="000000"/>
-        </w:rPr>
-        <w:t>ve, what policies are currently enabling or hindering women’s participation in climate-resilient enterprises?</w:t>
+        <w:t>From your perspective, what policies are currently enabling or hindering women’s participation in climate-resilient enterprises?</w:t>
       </w:r>
     </w:p>
     <w:p>
@@ -4727,15 +3361,7 @@
           <w:rFonts w:ascii="Times New Roman" w:eastAsia="Times New Roman" w:hAnsi="Times New Roman" w:cs="Times New Roman"/>
           <w:color w:val="000000"/>
         </w:rPr>
-        <w:lastRenderedPageBreak/>
-        <w:t>What kinds of support (e.g., financial, technical, policy) would make it easier</w:t>
-      </w:r>
-      <w:r>
-        <w:rPr>
-          <w:rFonts w:ascii="Times New Roman" w:eastAsia="Times New Roman" w:hAnsi="Times New Roman" w:cs="Times New Roman"/>
-          <w:color w:val="000000"/>
-        </w:rPr>
-        <w:t xml:space="preserve"> for women and marginalized groups to thrive in enterprise development?</w:t>
+        <w:t>What kinds of support (e.g., financial, technical, policy) would make it easier for women and marginalized groups to thrive in enterprise development?</w:t>
       </w:r>
     </w:p>
     <w:p>

</xml_diff>